<commit_message>
removing double spaces in word doc
</commit_message>
<xml_diff>
--- a/word/Appendix S2.docx
+++ b/word/Appendix S2.docx
@@ -12,6 +12,8 @@
           <w:szCs w:val="24"/>
         </w:rPr>
       </w:pPr>
+      <w:bookmarkStart w:id="0" w:name="_GoBack"/>
+      <w:bookmarkEnd w:id="0"/>
       <w:r>
         <w:rPr>
           <w:rFonts w:ascii="Times New Roman" w:hAnsi="Times New Roman" w:cs="Times New Roman"/>
@@ -38,8 +40,18 @@
           <w:sz w:val="24"/>
           <w:szCs w:val="24"/>
         </w:rPr>
-        <w:t>First, a model for simulating flow-related chl</w:t>
-      </w:r>
+        <w:t xml:space="preserve">First, a model for simulating flow-related </w:t>
+      </w:r>
+      <w:proofErr w:type="spellStart"/>
+      <w:r>
+        <w:rPr>
+          <w:rFonts w:ascii="Times New Roman" w:hAnsi="Times New Roman" w:cs="Times New Roman"/>
+          <w:sz w:val="24"/>
+          <w:szCs w:val="24"/>
+        </w:rPr>
+        <w:t>chl</w:t>
+      </w:r>
+      <w:proofErr w:type="spellEnd"/>
       <w:r>
         <w:rPr>
           <w:rFonts w:ascii="Times New Roman" w:hAnsi="Times New Roman" w:cs="Times New Roman"/>
@@ -106,10 +118,10 @@
             <v:path o:extrusionok="f" gradientshapeok="t" o:connecttype="rect"/>
             <o:lock v:ext="edit" aspectratio="t"/>
           </v:shapetype>
-          <v:shape id="_x0000_i1032" type="#_x0000_t75" style="width:187.8pt;height:17.85pt" o:ole="">
+          <v:shape id="_x0000_i1025" type="#_x0000_t75" style="width:188.25pt;height:18pt" o:ole="">
             <v:imagedata r:id="rId4" o:title=""/>
           </v:shape>
-          <o:OLEObject Type="Embed" ProgID="Equation.3" ShapeID="_x0000_i1032" DrawAspect="Content" ObjectID="_1520766643" r:id="rId5"/>
+          <o:OLEObject Type="Embed" ProgID="Equation.3" ShapeID="_x0000_i1025" DrawAspect="Content" ObjectID="_1520774204" r:id="rId5"/>
         </w:object>
       </w:r>
       <w:r>
@@ -166,10 +178,10 @@
           <w:szCs w:val="24"/>
         </w:rPr>
         <w:object w:dxaOrig="1680" w:dyaOrig="420">
-          <v:shape id="_x0000_i1064" type="#_x0000_t75" style="width:84.1pt;height:20.75pt" o:ole="">
+          <v:shape id="_x0000_i1026" type="#_x0000_t75" style="width:84pt;height:21pt" o:ole="">
             <v:imagedata r:id="rId6" o:title=""/>
           </v:shape>
-          <o:OLEObject Type="Embed" ProgID="Equation.3" ShapeID="_x0000_i1064" DrawAspect="Content" ObjectID="_1520766644" r:id="rId7"/>
+          <o:OLEObject Type="Embed" ProgID="Equation.3" ShapeID="_x0000_i1026" DrawAspect="Content" ObjectID="_1520774205" r:id="rId7"/>
         </w:object>
       </w:r>
       <w:r>
@@ -247,10 +259,10 @@
           <w:szCs w:val="24"/>
         </w:rPr>
         <w:object w:dxaOrig="300" w:dyaOrig="380">
-          <v:shape id="_x0000_i1040" type="#_x0000_t75" style="width:15pt;height:19pt" o:ole="">
+          <v:shape id="_x0000_i1027" type="#_x0000_t75" style="width:15pt;height:18.75pt" o:ole="">
             <v:imagedata r:id="rId8" o:title=""/>
           </v:shape>
-          <o:OLEObject Type="Embed" ProgID="Equation.3" ShapeID="_x0000_i1040" DrawAspect="Content" ObjectID="_1520766645" r:id="rId9"/>
+          <o:OLEObject Type="Embed" ProgID="Equation.3" ShapeID="_x0000_i1027" DrawAspect="Content" ObjectID="_1520774206" r:id="rId9"/>
         </w:object>
       </w:r>
       <w:r>
@@ -317,8 +329,18 @@
           <w:sz w:val="24"/>
           <w:szCs w:val="24"/>
         </w:rPr>
-        <w:t xml:space="preserve"> time series, </w:t>
-      </w:r>
+        <w:t xml:space="preserve"> time series</w:t>
+      </w:r>
+      <w:proofErr w:type="gramStart"/>
+      <w:r>
+        <w:rPr>
+          <w:rFonts w:ascii="Times New Roman" w:hAnsi="Times New Roman" w:cs="Times New Roman"/>
+          <w:sz w:val="24"/>
+          <w:szCs w:val="24"/>
+        </w:rPr>
+        <w:t xml:space="preserve">, </w:t>
+      </w:r>
+      <w:proofErr w:type="gramEnd"/>
       <w:r>
         <w:rPr>
           <w:rFonts w:ascii="Times New Roman" w:hAnsi="Times New Roman" w:cs="Times New Roman"/>
@@ -327,10 +349,10 @@
           <w:szCs w:val="24"/>
         </w:rPr>
         <w:object w:dxaOrig="560" w:dyaOrig="380">
-          <v:shape id="_x0000_i1046" type="#_x0000_t75" style="width:28.2pt;height:19pt" o:ole="">
+          <v:shape id="_x0000_i1028" type="#_x0000_t75" style="width:27.75pt;height:18.75pt" o:ole="">
             <v:imagedata r:id="rId10" o:title=""/>
           </v:shape>
-          <o:OLEObject Type="Embed" ProgID="Equation.3" ShapeID="_x0000_i1046" DrawAspect="Content" ObjectID="_1520766646" r:id="rId11"/>
+          <o:OLEObject Type="Embed" ProgID="Equation.3" ShapeID="_x0000_i1028" DrawAspect="Content" ObjectID="_1520774207" r:id="rId11"/>
         </w:object>
       </w:r>
       <w:r>
@@ -349,10 +371,10 @@
           <w:szCs w:val="24"/>
         </w:rPr>
         <w:object w:dxaOrig="580" w:dyaOrig="400">
-          <v:shape id="_x0000_i1049" type="#_x0000_t75" style="width:28.8pt;height:20.15pt" o:ole="">
+          <v:shape id="_x0000_i1029" type="#_x0000_t75" style="width:29.25pt;height:20.25pt" o:ole="">
             <v:imagedata r:id="rId12" o:title=""/>
           </v:shape>
-          <o:OLEObject Type="Embed" ProgID="Equation.3" ShapeID="_x0000_i1049" DrawAspect="Content" ObjectID="_1520766647" r:id="rId13"/>
+          <o:OLEObject Type="Embed" ProgID="Equation.3" ShapeID="_x0000_i1029" DrawAspect="Content" ObjectID="_1520774208" r:id="rId13"/>
         </w:object>
       </w:r>
       <w:r>
@@ -541,10 +563,10 @@
           <w:szCs w:val="24"/>
         </w:rPr>
         <w:object w:dxaOrig="5200" w:dyaOrig="360">
-          <v:shape id="_x0000_i1062" type="#_x0000_t75" style="width:259.8pt;height:17.85pt" o:ole="">
+          <v:shape id="_x0000_i1030" type="#_x0000_t75" style="width:260.25pt;height:18pt" o:ole="">
             <v:imagedata r:id="rId14" o:title=""/>
           </v:shape>
-          <o:OLEObject Type="Embed" ProgID="Equation.3" ShapeID="_x0000_i1062" DrawAspect="Content" ObjectID="_1520766648" r:id="rId15"/>
+          <o:OLEObject Type="Embed" ProgID="Equation.3" ShapeID="_x0000_i1030" DrawAspect="Content" ObjectID="_1520774209" r:id="rId15"/>
         </w:object>
       </w:r>
       <w:r>
@@ -602,10 +624,10 @@
           <w:szCs w:val="24"/>
         </w:rPr>
         <w:object w:dxaOrig="2160" w:dyaOrig="420">
-          <v:shape id="_x0000_i1072" type="#_x0000_t75" style="width:108.3pt;height:20.75pt" o:ole="">
+          <v:shape id="_x0000_i1031" type="#_x0000_t75" style="width:108pt;height:21pt" o:ole="">
             <v:imagedata r:id="rId16" o:title=""/>
           </v:shape>
-          <o:OLEObject Type="Embed" ProgID="Equation.3" ShapeID="_x0000_i1072" DrawAspect="Content" ObjectID="_1520766649" r:id="rId17"/>
+          <o:OLEObject Type="Embed" ProgID="Equation.3" ShapeID="_x0000_i1031" DrawAspect="Content" ObjectID="_1520774210" r:id="rId17"/>
         </w:object>
       </w:r>
       <w:r>
@@ -650,7 +672,23 @@
           <w:sz w:val="24"/>
           <w:szCs w:val="24"/>
         </w:rPr>
-        <w:t xml:space="preserve"> on a sinusoidal annual period) was assumed to be related to biological processes. The error distribution  was then estimated from the residuals (eq. (11)) as before using an ARMA estimate of the residual parameters, </w:t>
+        <w:t xml:space="preserve"> on a sinusoidal annual period) was assumed to be related to biological processes. The error distribution</w:t>
+      </w:r>
+      <w:r>
+        <w:rPr>
+          <w:rFonts w:ascii="Times New Roman" w:hAnsi="Times New Roman" w:cs="Times New Roman"/>
+          <w:sz w:val="24"/>
+          <w:szCs w:val="24"/>
+        </w:rPr>
+        <w:t xml:space="preserve"> </w:t>
+      </w:r>
+      <w:r>
+        <w:rPr>
+          <w:rFonts w:ascii="Times New Roman" w:hAnsi="Times New Roman" w:cs="Times New Roman"/>
+          <w:sz w:val="24"/>
+          <w:szCs w:val="24"/>
+        </w:rPr>
+        <w:t xml:space="preserve">was then estimated from the residuals (eq. (11)) as before using an ARMA estimate of the residual parameters, </w:t>
       </w:r>
       <w:r>
         <w:rPr>
@@ -686,8 +724,6 @@
         </w:rPr>
         <w:t>. Standard error estimates from the regression used at each point in the one-year time series were also retained for each residual. Errors were simulated (</w:t>
       </w:r>
-      <w:bookmarkStart w:id="0" w:name="_GoBack"/>
-      <w:bookmarkEnd w:id="0"/>
       <w:r>
         <w:rPr>
           <w:rFonts w:ascii="Times New Roman" w:hAnsi="Times New Roman" w:cs="Times New Roman"/>
@@ -696,10 +732,10 @@
           <w:szCs w:val="24"/>
         </w:rPr>
         <w:object w:dxaOrig="660" w:dyaOrig="380">
-          <v:shape id="_x0000_i1109" type="#_x0000_t75" style="width:32.85pt;height:19pt" o:ole="">
+          <v:shape id="_x0000_i1032" type="#_x0000_t75" style="width:33pt;height:18.75pt" o:ole="">
             <v:imagedata r:id="rId18" o:title=""/>
           </v:shape>
-          <o:OLEObject Type="Embed" ProgID="Equation.3" ShapeID="_x0000_i1109" DrawAspect="Content" ObjectID="_1520766650" r:id="rId19"/>
+          <o:OLEObject Type="Embed" ProgID="Equation.3" ShapeID="_x0000_i1032" DrawAspect="Content" ObjectID="_1520774211" r:id="rId19"/>
         </w:object>
       </w:r>
       <w:r>
@@ -742,10 +778,10 @@
           <w:szCs w:val="24"/>
         </w:rPr>
         <w:object w:dxaOrig="639" w:dyaOrig="420">
-          <v:shape id="_x0000_i1110" type="#_x0000_t75" style="width:28.8pt;height:19pt" o:ole="">
+          <v:shape id="_x0000_i1033" type="#_x0000_t75" style="width:28.5pt;height:18.75pt" o:ole="">
             <v:imagedata r:id="rId20" o:title=""/>
           </v:shape>
-          <o:OLEObject Type="Embed" ProgID="Equation.3" ShapeID="_x0000_i1110" DrawAspect="Content" ObjectID="_1520766651" r:id="rId21"/>
+          <o:OLEObject Type="Embed" ProgID="Equation.3" ShapeID="_x0000_i1033" DrawAspect="Content" ObjectID="_1520774212" r:id="rId21"/>
         </w:object>
       </w:r>
       <w:r>
@@ -770,7 +806,23 @@
           <w:sz w:val="24"/>
           <w:szCs w:val="24"/>
         </w:rPr>
-        <w:t xml:space="preserve">(7)).  The single year estimate for </w:t>
+        <w:t>(7)).</w:t>
+      </w:r>
+      <w:r>
+        <w:rPr>
+          <w:rFonts w:ascii="Times New Roman" w:hAnsi="Times New Roman" w:cs="Times New Roman"/>
+          <w:sz w:val="24"/>
+          <w:szCs w:val="24"/>
+        </w:rPr>
+        <w:t xml:space="preserve"> </w:t>
+      </w:r>
+      <w:r>
+        <w:rPr>
+          <w:rFonts w:ascii="Times New Roman" w:hAnsi="Times New Roman" w:cs="Times New Roman"/>
+          <w:sz w:val="24"/>
+          <w:szCs w:val="24"/>
+        </w:rPr>
+        <w:t xml:space="preserve">The single year estimate for </w:t>
       </w:r>
       <w:r>
         <w:rPr>
@@ -797,7 +849,23 @@
           <w:sz w:val="24"/>
           <w:szCs w:val="24"/>
         </w:rPr>
-        <w:t xml:space="preserve"> was repeated for every year and added to the error component that covered the entire time series.  A</w:t>
+        <w:t xml:space="preserve"> was repeated for every year and added to the error component that covered the entire time series.</w:t>
+      </w:r>
+      <w:r>
+        <w:rPr>
+          <w:rFonts w:ascii="Times New Roman" w:hAnsi="Times New Roman" w:cs="Times New Roman"/>
+          <w:sz w:val="24"/>
+          <w:szCs w:val="24"/>
+        </w:rPr>
+        <w:t xml:space="preserve"> </w:t>
+      </w:r>
+      <w:r>
+        <w:rPr>
+          <w:rFonts w:ascii="Times New Roman" w:hAnsi="Times New Roman" w:cs="Times New Roman"/>
+          <w:sz w:val="24"/>
+          <w:szCs w:val="24"/>
+        </w:rPr>
+        <w:t>A</w:t>
       </w:r>
       <w:r>
         <w:rPr>
@@ -967,6 +1035,66 @@
           <w:szCs w:val="24"/>
         </w:rPr>
         <w:t>flow-normalized trends.</w:t>
+      </w:r>
+    </w:p>
+    <w:p>
+      <w:pPr>
+        <w:spacing w:after="0" w:line="480" w:lineRule="auto"/>
+        <w:rPr>
+          <w:rFonts w:ascii="Times New Roman" w:hAnsi="Times New Roman" w:cs="Times New Roman"/>
+          <w:sz w:val="24"/>
+          <w:szCs w:val="24"/>
+        </w:rPr>
+      </w:pPr>
+      <w:r>
+        <w:rPr>
+          <w:rFonts w:ascii="Times New Roman" w:hAnsi="Times New Roman" w:cs="Times New Roman"/>
+          <w:noProof/>
+          <w:sz w:val="24"/>
+          <w:szCs w:val="24"/>
+        </w:rPr>
+        <w:lastRenderedPageBreak/>
+        <w:drawing>
+          <wp:inline distT="0" distB="0" distL="0" distR="0">
+            <wp:extent cx="5486400" cy="6400800"/>
+            <wp:effectExtent l="0" t="0" r="0" b="0"/>
+            <wp:docPr id="3" name="Picture 3"/>
+            <wp:cNvGraphicFramePr>
+              <a:graphicFrameLocks xmlns:a="http://schemas.openxmlformats.org/drawingml/2006/main" noChangeAspect="1"/>
+            </wp:cNvGraphicFramePr>
+            <a:graphic xmlns:a="http://schemas.openxmlformats.org/drawingml/2006/main">
+              <a:graphicData uri="http://schemas.openxmlformats.org/drawingml/2006/picture">
+                <pic:pic xmlns:pic="http://schemas.openxmlformats.org/drawingml/2006/picture">
+                  <pic:nvPicPr>
+                    <pic:cNvPr id="3" name="FIGURES2.tif"/>
+                    <pic:cNvPicPr/>
+                  </pic:nvPicPr>
+                  <pic:blipFill>
+                    <a:blip r:embed="rId22" cstate="print">
+                      <a:extLst>
+                        <a:ext uri="{28A0092B-C50C-407E-A947-70E740481C1C}">
+                          <a14:useLocalDpi xmlns:a14="http://schemas.microsoft.com/office/drawing/2010/main" val="0"/>
+                        </a:ext>
+                      </a:extLst>
+                    </a:blip>
+                    <a:stretch>
+                      <a:fillRect/>
+                    </a:stretch>
+                  </pic:blipFill>
+                  <pic:spPr>
+                    <a:xfrm>
+                      <a:off x="0" y="0"/>
+                      <a:ext cx="5486400" cy="6400800"/>
+                    </a:xfrm>
+                    <a:prstGeom prst="rect">
+                      <a:avLst/>
+                    </a:prstGeom>
+                  </pic:spPr>
+                </pic:pic>
+              </a:graphicData>
+            </a:graphic>
+          </wp:inline>
+        </w:drawing>
       </w:r>
     </w:p>
     <w:p>

</xml_diff>